<commit_message>
fixed hw 3 problem 8.5
</commit_message>
<xml_diff>
--- a/402 HW/HW_3_Alex_Verdin.docx
+++ b/402 HW/HW_3_Alex_Verdin.docx
@@ -2259,6 +2259,24 @@
         </w:rPr>
         <w:t xml:space="preserve">bugs in my initial testing code (8.1) however, the implementation here does not really account for the same kind of robustness that I was testing for initially.  For example, </w:t>
       </w:r>
+      <w:r>
+        <w:rPr>
+          <w:rFonts w:ascii="Times New Roman" w:hAnsi="Times New Roman" w:cs="Times New Roman"/>
+          <w:sz w:val="24"/>
+          <w:szCs w:val="24"/>
+        </w:rPr>
+        <w:t>I tested more for if exceptions were thrown if wrong inputs were inputted rather than specific examples of the functionality.</w:t>
+      </w:r>
+      <w:bookmarkStart w:id="0" w:name="_GoBack"/>
+      <w:bookmarkEnd w:id="0"/>
+      <w:r>
+        <w:rPr>
+          <w:rFonts w:ascii="Times New Roman" w:hAnsi="Times New Roman" w:cs="Times New Roman"/>
+          <w:sz w:val="24"/>
+          <w:szCs w:val="24"/>
+        </w:rPr>
+        <w:t xml:space="preserve"> </w:t>
+      </w:r>
     </w:p>
     <w:p>
       <w:pPr>
@@ -2305,8 +2323,6 @@
         </w:rPr>
         <w:t>You can calculate the estimation of the number of bugs by finding the Lincoln estimate for every combination of two testers (Alice and Bob, Alice and Carmen, and Bob and Carmen).  Then take the average of the three Lincoln estimates to estimate the number of bugs.  Using this method, the total number of bugs is about 14 bugs so there are still 4 bugs unaccounted for.</w:t>
       </w:r>
-      <w:bookmarkStart w:id="0" w:name="_GoBack"/>
-      <w:bookmarkEnd w:id="0"/>
     </w:p>
     <w:p>
       <w:pPr>

</xml_diff>